<commit_message>
Use Cases are checked and updated.
</commit_message>
<xml_diff>
--- a/Requirements_Documents/UC3_Load a Saved Game.docx
+++ b/Requirements_Documents/UC3_Load a Saved Game.docx
@@ -24,10 +24,7 @@
       </w:r>
       <w:proofErr w:type="gramEnd"/>
       <w:r>
-        <w:t xml:space="preserve">  Load a Saved</w:t>
-      </w:r>
-      <w:r>
-        <w:t xml:space="preserve"> Game</w:t>
+        <w:t xml:space="preserve">  Load a Saved Game</w:t>
       </w:r>
     </w:p>
     <w:p>
@@ -41,15 +38,7 @@
         <w:t>Scope:</w:t>
       </w:r>
       <w:r>
-        <w:t xml:space="preserve"> Chewy </w:t>
-      </w:r>
-      <w:proofErr w:type="spellStart"/>
-      <w:r>
-        <w:t>Lokum</w:t>
-      </w:r>
-      <w:proofErr w:type="spellEnd"/>
-      <w:r>
-        <w:t xml:space="preserve"> Legend Game</w:t>
+        <w:t xml:space="preserve"> Chewy Lokum Legend Game</w:t>
       </w:r>
     </w:p>
     <w:p>
@@ -113,11 +102,9 @@
       <w:r>
         <w:t xml:space="preserve">Wants to play a bug-free game, wants to be able to resume a past saved game, wants to be able to view saved games that are available for him to resume, </w:t>
       </w:r>
-      <w:proofErr w:type="gramStart"/>
-      <w:r>
-        <w:t>wants</w:t>
-      </w:r>
-      <w:proofErr w:type="gramEnd"/>
+      <w:r>
+        <w:t>and wants</w:t>
+      </w:r>
       <w:r>
         <w:t xml:space="preserve"> to be able to rename saved games.</w:t>
       </w:r>
@@ -139,10 +126,12 @@
         <w:ind w:firstLine="720"/>
       </w:pPr>
       <w:r>
-        <w:t>-Application is loaded and has access to the res</w:t>
-      </w:r>
-      <w:r>
-        <w:t>ident File System.</w:t>
+        <w:t>-Application i</w:t>
+      </w:r>
+      <w:bookmarkStart w:id="1" w:name="_GoBack"/>
+      <w:bookmarkEnd w:id="1"/>
+      <w:r>
+        <w:t>s loaded and has access to the resident File System.</w:t>
       </w:r>
     </w:p>
     <w:p>
@@ -203,15 +192,7 @@
         </w:numPr>
       </w:pPr>
       <w:r>
-        <w:t>User selects a</w:t>
-      </w:r>
-      <w:bookmarkStart w:id="1" w:name="_GoBack"/>
-      <w:bookmarkEnd w:id="1"/>
-      <w:r>
-        <w:t xml:space="preserve"> savegame f</w:t>
-      </w:r>
-      <w:r>
-        <w:t>rom list.</w:t>
+        <w:t>User selects a savegame from list.</w:t>
       </w:r>
     </w:p>
     <w:p>
@@ -274,10 +255,7 @@
       <w:proofErr w:type="gramEnd"/>
       <w:r>
         <w:tab/>
-        <w:t>At any time, S</w:t>
-      </w:r>
-      <w:r>
-        <w:t>ystem fails:</w:t>
+        <w:t>At any time, System fails:</w:t>
       </w:r>
     </w:p>
     <w:p>
@@ -404,10 +382,7 @@
         <w:ind w:firstLine="420"/>
       </w:pPr>
       <w:r>
-        <w:t>Applic</w:t>
-      </w:r>
-      <w:r>
-        <w:t>ation displays error in reading.</w:t>
+        <w:t>Application displays error in reading.</w:t>
       </w:r>
     </w:p>
     <w:p>

</xml_diff>